<commit_message>
Modeli anlatmaya devam. Electrical bitti. Electromagnetic büyük oranda bitti. Makalenin sığmayacağı kesinleşti :)
</commit_message>
<xml_diff>
--- a/Paper/PEMD 2018/Optimization Work/study/thermal model.docx
+++ b/Paper/PEMD 2018/Optimization Work/study/thermal model.docx
@@ -1,6 +1,6 @@
 
 <file path=word/document.xml><?xml version="1.0" encoding="utf-8"?>
-<w:document xmlns:wpc="http://schemas.microsoft.com/office/word/2010/wordprocessingCanvas" xmlns:cx="http://schemas.microsoft.com/office/drawing/2014/chartex" xmlns:mc="http://schemas.openxmlformats.org/markup-compatibility/2006" xmlns:o="urn:schemas-microsoft-com:office:office" xmlns:r="http://schemas.openxmlformats.org/officeDocument/2006/relationships" xmlns:m="http://schemas.openxmlformats.org/officeDocument/2006/math" xmlns:v="urn:schemas-microsoft-com:vml" xmlns:wp14="http://schemas.microsoft.com/office/word/2010/wordprocessingDrawing" xmlns:wp="http://schemas.openxmlformats.org/drawingml/2006/wordprocessingDrawing" xmlns:w10="urn:schemas-microsoft-com:office:word" xmlns:w="http://schemas.openxmlformats.org/wordprocessingml/2006/main" xmlns:w14="http://schemas.microsoft.com/office/word/2010/wordml" xmlns:w15="http://schemas.microsoft.com/office/word/2012/wordml" xmlns:w16se="http://schemas.microsoft.com/office/word/2015/wordml/symex" xmlns:wpg="http://schemas.microsoft.com/office/word/2010/wordprocessingGroup" xmlns:wpi="http://schemas.microsoft.com/office/word/2010/wordprocessingInk" xmlns:wne="http://schemas.microsoft.com/office/word/2006/wordml" xmlns:wps="http://schemas.microsoft.com/office/word/2010/wordprocessingShape" mc:Ignorable="w14 w15 w16se wp14">
+<w:document xmlns:wpc="http://schemas.microsoft.com/office/word/2010/wordprocessingCanvas" xmlns:mc="http://schemas.openxmlformats.org/markup-compatibility/2006" xmlns:o="urn:schemas-microsoft-com:office:office" xmlns:r="http://schemas.openxmlformats.org/officeDocument/2006/relationships" xmlns:m="http://schemas.openxmlformats.org/officeDocument/2006/math" xmlns:v="urn:schemas-microsoft-com:vml" xmlns:wp14="http://schemas.microsoft.com/office/word/2010/wordprocessingDrawing" xmlns:wp="http://schemas.openxmlformats.org/drawingml/2006/wordprocessingDrawing" xmlns:w10="urn:schemas-microsoft-com:office:word" xmlns:w="http://schemas.openxmlformats.org/wordprocessingml/2006/main" xmlns:w14="http://schemas.microsoft.com/office/word/2010/wordml" xmlns:w15="http://schemas.microsoft.com/office/word/2012/wordml" xmlns:wpg="http://schemas.microsoft.com/office/word/2010/wordprocessingGroup" xmlns:wpi="http://schemas.microsoft.com/office/word/2010/wordprocessingInk" xmlns:wne="http://schemas.microsoft.com/office/word/2006/wordml" xmlns:wps="http://schemas.microsoft.com/office/word/2010/wordprocessingShape" mc:Ignorable="w14 w15 wp14">
   <w:body>
     <w:p>
       <w:hyperlink r:id="rId4" w:history="1">
@@ -69,6 +69,16 @@
             <w:rStyle w:val="Hyperlink"/>
           </w:rPr>
           <w:t>https://www.electronics-cooling.com/2016/10/thermal-facts-and-fairy-tales-fairy-tales-about-heat-sink-performance-calculations/#</w:t>
+        </w:r>
+      </w:hyperlink>
+    </w:p>
+    <w:p>
+      <w:hyperlink r:id="rId11" w:history="1">
+        <w:r>
+          <w:rPr>
+            <w:rStyle w:val="Hyperlink"/>
+          </w:rPr>
+          <w:t>https://www.electronics-cooling.com/1995/06/how-to-select-a-heat-sink/#</w:t>
         </w:r>
       </w:hyperlink>
     </w:p>
@@ -87,7 +97,7 @@
 </file>
 
 <file path=word/styles.xml><?xml version="1.0" encoding="utf-8"?>
-<w:styles xmlns:mc="http://schemas.openxmlformats.org/markup-compatibility/2006" xmlns:r="http://schemas.openxmlformats.org/officeDocument/2006/relationships" xmlns:w="http://schemas.openxmlformats.org/wordprocessingml/2006/main" xmlns:w14="http://schemas.microsoft.com/office/word/2010/wordml" xmlns:w15="http://schemas.microsoft.com/office/word/2012/wordml" xmlns:w16se="http://schemas.microsoft.com/office/word/2015/wordml/symex" mc:Ignorable="w14 w15 w16se">
+<w:styles xmlns:mc="http://schemas.openxmlformats.org/markup-compatibility/2006" xmlns:r="http://schemas.openxmlformats.org/officeDocument/2006/relationships" xmlns:w="http://schemas.openxmlformats.org/wordprocessingml/2006/main" xmlns:w14="http://schemas.microsoft.com/office/word/2010/wordml" xmlns:w15="http://schemas.microsoft.com/office/word/2012/wordml" mc:Ignorable="w14 w15">
   <w:docDefaults>
     <w:rPrDefault>
       <w:rPr>

</xml_diff>